<commit_message>
Aggiornamento ricevute concordato con Napoli
</commit_message>
<xml_diff>
--- a/modelli/ricevute presentazione/RIC_RINN.docx
+++ b/modelli/ricevute presentazione/RIC_RINN.docx
@@ -1144,7 +1144,13 @@
         <w:rPr>
           <w:lang w:val="it-IT"/>
         </w:rPr>
-        <w:t>Questo Comando potrà effettuare i controlli di competenza volti ad accertare il rispetto delle prescrizioni previste dalla normativa di prevenzione degli incendi, nonché la sussistenza dei requisiti di sicurezza antincendio.</w:t>
+        <w:t>Se dovuti, q</w:t>
+      </w:r>
+      <w:r>
+        <w:rPr>
+          <w:lang w:val="it-IT"/>
+        </w:rPr>
+        <w:t>uesto Comando potrà effettuare i controlli di competenza volti ad accertare il rispetto delle prescrizioni previste dalla normativa di prevenzione degli incendi, nonché la sussistenza dei requisiti di sicurezza antincendio.</w:t>
       </w:r>
     </w:p>
     <w:p>
@@ -1415,7 +1421,7 @@
     </w:r>
     <w:r>
       <w:rPr/>
-      <w:t>RIC_rinnovo.docx</w:t>
+      <w:t>RIC_RINN.docx</w:t>
     </w:r>
     <w:r>
       <w:rPr/>
@@ -1500,7 +1506,7 @@
     </w:r>
     <w:r>
       <w:rPr/>
-      <w:t>RIC_rinnovo.docx</w:t>
+      <w:t>RIC_RINN.docx</w:t>
     </w:r>
     <w:r>
       <w:rPr/>
@@ -1534,7 +1540,7 @@
     <w:pPr>
       <w:widowControl/>
       <w:suppressAutoHyphens w:val="true"/>
-      <w:overflowPunct w:val="true"/>
+      <w:overflowPunct w:val="false"/>
       <w:bidi w:val="0"/>
       <w:spacing w:before="0" w:after="0"/>
       <w:jc w:val="left"/>

</xml_diff>